<commit_message>
Added rudimentary building instructions
</commit_message>
<xml_diff>
--- a/PlaitsHowTo.docx
+++ b/PlaitsHowTo.docx
@@ -58,6 +58,92 @@
       </w:r>
     </w:p>
     <w:p/>
+    <w:p>
+      <w:pPr>
+        <w:pStyle w:val="Heading2"/>
+      </w:pPr>
+      <w:r>
+        <w:t>Building</w:t>
+      </w:r>
+    </w:p>
+    <w:p>
+      <w:r>
+        <w:t>Populating the PCB is relatively straight forward.</w:t>
+      </w:r>
+    </w:p>
+    <w:p>
+      <w:r>
+        <w:t xml:space="preserve">Some components like the STM32 have very small pins and can take some practice to solder. There are multiple videos on </w:t>
+      </w:r>
+      <w:proofErr w:type="spellStart"/>
+      <w:r>
+        <w:t>youtube</w:t>
+      </w:r>
+      <w:proofErr w:type="spellEnd"/>
+      <w:r>
+        <w:t xml:space="preserve"> showing how to do this. I advise doing this part first and make sure you got it right before populating the rest of the board. There are a few other components that are very small, but the majority of components has been changed to larger footprint.</w:t>
+      </w:r>
+    </w:p>
+    <w:p>
+      <w:r>
+        <w:t xml:space="preserve">The connection between the two PCBs are done using two pine headers – a 10 pin and a 4 pin. The male 10 and 4 pin connectors go on the backside of the main </w:t>
+      </w:r>
+      <w:proofErr w:type="spellStart"/>
+      <w:proofErr w:type="gramStart"/>
+      <w:r>
+        <w:t>pcb</w:t>
+      </w:r>
+      <w:proofErr w:type="spellEnd"/>
+      <w:proofErr w:type="gramEnd"/>
+      <w:r>
+        <w:t xml:space="preserve">. The female counterparts are placed on the panel side of the </w:t>
+      </w:r>
+      <w:proofErr w:type="spellStart"/>
+      <w:r>
+        <w:t>ioboard</w:t>
+      </w:r>
+      <w:proofErr w:type="spellEnd"/>
+      <w:r>
+        <w:t xml:space="preserve"> </w:t>
+      </w:r>
+      <w:proofErr w:type="spellStart"/>
+      <w:proofErr w:type="gramStart"/>
+      <w:r>
+        <w:t>pcb</w:t>
+      </w:r>
+      <w:proofErr w:type="spellEnd"/>
+      <w:proofErr w:type="gramEnd"/>
+      <w:r>
+        <w:t xml:space="preserve">. </w:t>
+      </w:r>
+    </w:p>
+    <w:p>
+      <w:r>
+        <w:t xml:space="preserve">Also on the back side of the main </w:t>
+      </w:r>
+      <w:proofErr w:type="spellStart"/>
+      <w:proofErr w:type="gramStart"/>
+      <w:r>
+        <w:t>pcb</w:t>
+      </w:r>
+      <w:proofErr w:type="spellEnd"/>
+      <w:proofErr w:type="gramEnd"/>
+      <w:r>
+        <w:t xml:space="preserve"> is the 4 pin male header serving as the programming port for connecting the ST-LINK V/2</w:t>
+      </w:r>
+    </w:p>
+    <w:p>
+      <w:bookmarkStart w:id="0" w:name="_GoBack"/>
+      <w:bookmarkEnd w:id="0"/>
+    </w:p>
+    <w:p>
+      <w:pPr>
+        <w:pStyle w:val="Heading2"/>
+      </w:pPr>
+      <w:r>
+        <w:t>Programming</w:t>
+      </w:r>
+    </w:p>
     <w:p>
       <w:r>
         <w:t>First setup the Mutable Instruments development environment.</w:t>
@@ -405,6 +491,7 @@
           <w:sz w:val="20"/>
           <w:szCs w:val="20"/>
         </w:rPr>
+        <w:lastRenderedPageBreak/>
         <w:t>[Build the binaries]</w:t>
       </w:r>
     </w:p>
@@ -891,52 +978,52 @@
     </w:p>
     <w:p>
       <w:r>
+        <w:t>Connect the ST-LINK V/2 to the Plaits module using the four pin connector on Plaits to the following pins on ST-LINK V/2. Do not forget to jumper pin 1 to pin 19 on the ST-LINK V/2</w:t>
+      </w:r>
+    </w:p>
+    <w:p>
+      <w:r>
+        <w:t xml:space="preserve">1 &lt;-–&gt; 19 </w:t>
+      </w:r>
+      <w:r>
+        <w:t>jumper cable</w:t>
+      </w:r>
+      <w:r>
+        <w:br/>
+      </w:r>
+      <w:r>
+        <w:t>7 SWDIO</w:t>
+      </w:r>
+      <w:r>
+        <w:br/>
+      </w:r>
+      <w:r>
+        <w:t>9 SWCLK</w:t>
+      </w:r>
+      <w:r>
+        <w:br/>
+      </w:r>
+      <w:r>
+        <w:t>15 Reset</w:t>
+      </w:r>
+      <w:r>
+        <w:br/>
+      </w:r>
+      <w:r>
+        <w:t>4 GND</w:t>
+      </w:r>
+    </w:p>
+    <w:p>
+      <w:r>
+        <w:t>Here is a diagram of the connection, make sure the ST-LINK V/2 faces the right way. In the diagram the ‘key’ is facing left.</w:t>
+      </w:r>
+    </w:p>
+    <w:p>
+      <w:r>
+        <w:rPr>
+          <w:noProof/>
+        </w:rPr>
         <w:lastRenderedPageBreak/>
-        <w:t>Connect the ST-LINK V/2 to the Plaits module using the four pin connector on Plaits to the following pins on ST-LINK V/2. Do not forget to jumper pin 1 to pin 19 on the ST-LINK V/2</w:t>
-      </w:r>
-    </w:p>
-    <w:p>
-      <w:r>
-        <w:t xml:space="preserve">1 &lt;-–&gt; 19 </w:t>
-      </w:r>
-      <w:r>
-        <w:t>jumper cable</w:t>
-      </w:r>
-      <w:r>
-        <w:br/>
-      </w:r>
-      <w:r>
-        <w:t>7 SWDIO</w:t>
-      </w:r>
-      <w:r>
-        <w:br/>
-      </w:r>
-      <w:r>
-        <w:t>9 SWCLK</w:t>
-      </w:r>
-      <w:r>
-        <w:br/>
-      </w:r>
-      <w:r>
-        <w:t>15 Reset</w:t>
-      </w:r>
-      <w:r>
-        <w:br/>
-      </w:r>
-      <w:r>
-        <w:t>4 GND</w:t>
-      </w:r>
-    </w:p>
-    <w:p>
-      <w:r>
-        <w:t>Here is a diagram of the connection, make sure the ST-LINK V/2 faces the right way. In the diagram the ‘key’ is facing left.</w:t>
-      </w:r>
-    </w:p>
-    <w:p>
-      <w:r>
-        <w:rPr>
-          <w:noProof/>
-        </w:rPr>
         <w:drawing>
           <wp:inline distT="0" distB="0" distL="0" distR="0">
             <wp:extent cx="4962525" cy="3754765"/>
@@ -991,10 +1078,7 @@
         <w:t>This project is a small attempt to pay it forward.</w:t>
       </w:r>
     </w:p>
-    <w:p>
-      <w:bookmarkStart w:id="0" w:name="_GoBack"/>
-      <w:bookmarkEnd w:id="0"/>
-    </w:p>
+    <w:p/>
     <w:sectPr>
       <w:pgSz w:w="12240" w:h="15840"/>
       <w:pgMar w:top="1440" w:right="1440" w:bottom="1440" w:left="1440" w:header="720" w:footer="720" w:gutter="0"/>

</xml_diff>